<commit_message>
alteraçoes no login para funcionar com app
</commit_message>
<xml_diff>
--- a/db/ManualAPi.docx
+++ b/db/ManualAPi.docx
@@ -6395,100 +6395,10 @@
             </w:r>
             <w:proofErr w:type="spellEnd"/>
             <w:r>
-              <w:t xml:space="preserve">" -d </w:t>
-            </w:r>
-            <w:r>
-              <w:t>"</w:t>
-            </w:r>
-            <w:r>
-              <w:t>{</w:t>
-            </w:r>
-            <w:r>
-              <w:t>\</w:t>
-            </w:r>
-            <w:r>
-              <w:t>"id</w:t>
-            </w:r>
-            <w:r>
-              <w:t>\</w:t>
-            </w:r>
-            <w:r>
-              <w:t>":</w:t>
-            </w:r>
-            <w:proofErr w:type="gramStart"/>
-            <w:r>
-              <w:t>1,</w:t>
-            </w:r>
-            <w:r>
-              <w:t>\</w:t>
-            </w:r>
-            <w:proofErr w:type="gramEnd"/>
-            <w:r>
-              <w:t>"</w:t>
-            </w:r>
-            <w:proofErr w:type="spellStart"/>
-            <w:r>
-              <w:t>mealsid</w:t>
-            </w:r>
-            <w:proofErr w:type="spellEnd"/>
-            <w:r>
-              <w:t>\</w:t>
-            </w:r>
-            <w:r>
-              <w:t>":1,</w:t>
-            </w:r>
-            <w:r>
-              <w:t>\</w:t>
-            </w:r>
-            <w:r>
-              <w:t>"</w:t>
-            </w:r>
-            <w:proofErr w:type="spellStart"/>
-            <w:r>
-              <w:t>reviewtext</w:t>
-            </w:r>
-            <w:proofErr w:type="spellEnd"/>
-            <w:r>
-              <w:t>\</w:t>
-            </w:r>
-            <w:r>
-              <w:t>":"estava</w:t>
-            </w:r>
-            <w:r>
-              <w:t>\</w:t>
-            </w:r>
-            <w:r>
-              <w:t xml:space="preserve"> boa</w:t>
-            </w:r>
-            <w:r>
-              <w:t>\</w:t>
-            </w:r>
-            <w:r>
-              <w:t>",</w:t>
-            </w:r>
-            <w:r>
-              <w:t>\</w:t>
-            </w:r>
-            <w:r>
-              <w:t>"rating</w:t>
-            </w:r>
-            <w:r>
-              <w:t>\</w:t>
-            </w:r>
-            <w:r>
-              <w:t>":5}</w:t>
-            </w:r>
-            <w:r>
-              <w:t>"</w:t>
-            </w:r>
-            <w:r>
-              <w:t xml:space="preserve"> </w:t>
-            </w:r>
-            <w:r>
-              <w:t>http://localhost/healthify/backend/web/api/</w:t>
-            </w:r>
-            <w:r>
-              <w:t>review/createreview</w:t>
+              <w:t xml:space="preserve">" </w:t>
+            </w:r>
+            <w:r>
+              <w:t>http://localhost/healthify/backend/web/api/payment/1/pay/4556413900264339</w:t>
             </w:r>
           </w:p>
         </w:tc>
@@ -6834,21 +6744,53 @@
             </w:r>
             <w:proofErr w:type="spellEnd"/>
             <w:r>
-              <w:t>" -d "</w:t>
+              <w:t xml:space="preserve">" -d </w:t>
+            </w:r>
+            <w:proofErr w:type="gramStart"/>
+            <w:r>
+              <w:t>"</w:t>
             </w:r>
             <w:r>
               <w:t>{</w:t>
             </w:r>
             <w:r>
-              <w:t>\"userprofilesid\":</w:t>
-            </w:r>
-            <w:proofErr w:type="gramStart"/>
-            <w:r>
-              <w:t>1,\</w:t>
+              <w:t xml:space="preserve"> \</w:t>
             </w:r>
             <w:proofErr w:type="gramEnd"/>
             <w:r>
-              <w:t>"mealsid\":1,\"sellingprice\":13.50,\"itemquantity\":2</w:t>
+              <w:t>"rating\":5,\"</w:t>
+            </w:r>
+            <w:proofErr w:type="spellStart"/>
+            <w:r>
+              <w:t>review</w:t>
+            </w:r>
+            <w:proofErr w:type="spellEnd"/>
+            <w:r>
+              <w:t>\":\"</w:t>
+            </w:r>
+            <w:proofErr w:type="spellStart"/>
+            <w:r>
+              <w:t>Optima</w:t>
+            </w:r>
+            <w:proofErr w:type="spellEnd"/>
+            <w:r>
+              <w:t>\",\"</w:t>
+            </w:r>
+            <w:proofErr w:type="spellStart"/>
+            <w:r>
+              <w:t>userprofilesid</w:t>
+            </w:r>
+            <w:proofErr w:type="spellEnd"/>
+            <w:r>
+              <w:t>\": 1,\"</w:t>
+            </w:r>
+            <w:proofErr w:type="spellStart"/>
+            <w:r>
+              <w:t>mealsid</w:t>
+            </w:r>
+            <w:proofErr w:type="spellEnd"/>
+            <w:r>
+              <w:t>\":1</w:t>
             </w:r>
             <w:r>
               <w:t>}</w:t>
@@ -6860,7 +6802,10 @@
               <w:t xml:space="preserve"> </w:t>
             </w:r>
             <w:r>
-              <w:t>http://localhost/healthify/backend/web/api/cart</w:t>
+              <w:t>http://localhost/healthify/backend/web/api/</w:t>
+            </w:r>
+            <w:r>
+              <w:t>review</w:t>
             </w:r>
           </w:p>
         </w:tc>

</xml_diff>